<commit_message>
Updated db and instructions.docx
</commit_message>
<xml_diff>
--- a/instructions/instructions.docx
+++ b/instructions/instructions.docx
@@ -18,7 +18,15 @@
     <w:p/>
     <w:p>
       <w:r>
-        <w:t>We have provided you with a Drupal installation, Basic Page and Article content types, and a custom module named ‘proctors_test_module’.</w:t>
+        <w:t>We have provided you with a Drupal installation, Basic Page and Article content types, and a custom module named ‘</w:t>
+      </w:r>
+      <w:proofErr w:type="spellStart"/>
+      <w:r>
+        <w:t>proctors_test_module</w:t>
+      </w:r>
+      <w:proofErr w:type="spellEnd"/>
+      <w:r>
+        <w:t>’.</w:t>
       </w:r>
     </w:p>
     <w:p/>
@@ -55,15 +63,45 @@
         <w:pStyle w:val="Heading2"/>
       </w:pPr>
       <w:r>
-        <w:t>Task 1 – enable JSON:API module</w:t>
+        <w:t xml:space="preserve">Task 1 – enable </w:t>
+      </w:r>
+      <w:proofErr w:type="gramStart"/>
+      <w:r>
+        <w:t>JSON:API</w:t>
+      </w:r>
+      <w:proofErr w:type="gramEnd"/>
+      <w:r>
+        <w:t xml:space="preserve"> module</w:t>
       </w:r>
     </w:p>
     <w:p>
       <w:r>
-        <w:t>We would like the Article data to be retrieved via JSON:API endpoints. Enable and configure the JSON:API module</w:t>
-      </w:r>
-      <w:r>
-        <w:t xml:space="preserve"> to enable this.</w:t>
+        <w:t xml:space="preserve">We would like the Article data to be retrieved via </w:t>
+      </w:r>
+      <w:proofErr w:type="gramStart"/>
+      <w:r>
+        <w:t>JSON:API</w:t>
+      </w:r>
+      <w:proofErr w:type="gramEnd"/>
+      <w:r>
+        <w:t xml:space="preserve"> endpoints. Enable and configure the </w:t>
+      </w:r>
+      <w:proofErr w:type="gramStart"/>
+      <w:r>
+        <w:t>JSON:API</w:t>
+      </w:r>
+      <w:proofErr w:type="gramEnd"/>
+      <w:r>
+        <w:t xml:space="preserve"> module</w:t>
+      </w:r>
+      <w:r>
+        <w:t xml:space="preserve"> to</w:t>
+      </w:r>
+      <w:r>
+        <w:t xml:space="preserve"> achieve this</w:t>
+      </w:r>
+      <w:r>
+        <w:t>.</w:t>
       </w:r>
       <w:r>
         <w:br/>
@@ -82,7 +120,15 @@
         <w:t xml:space="preserve">We would like the read time of the Article to be calculated and included in the Article JSON response, so it can be rendered in the front end. </w:t>
       </w:r>
       <w:r>
-        <w:t xml:space="preserve">Using the ‘proctors_test_module’ custom module, add code that calculates </w:t>
+        <w:t>Using the ‘</w:t>
+      </w:r>
+      <w:proofErr w:type="spellStart"/>
+      <w:r>
+        <w:t>proctors_test_module</w:t>
+      </w:r>
+      <w:proofErr w:type="spellEnd"/>
+      <w:r>
+        <w:t xml:space="preserve">’ custom module, add code that calculates </w:t>
       </w:r>
       <w:r>
         <w:t xml:space="preserve">the amount of time it should take to read the body field of the article. The computed field has been set up with a class that will </w:t>
@@ -100,7 +146,15 @@
         <w:t>/ReadTimeField.php</w:t>
       </w:r>
       <w:r>
-        <w:t>’), add the PHP code in the ‘computeValue’ function.</w:t>
+        <w:t>’), add the PHP code in the ‘</w:t>
+      </w:r>
+      <w:proofErr w:type="spellStart"/>
+      <w:r>
+        <w:t>computeValue</w:t>
+      </w:r>
+      <w:proofErr w:type="spellEnd"/>
+      <w:r>
+        <w:t>’ function.</w:t>
       </w:r>
     </w:p>
     <w:p/>
@@ -114,7 +168,19 @@
     </w:p>
     <w:p>
       <w:r>
-        <w:t>Retrieve the Article data from the Drupal website, render the title, summary and read time of each in a collection page with pagination. Enable each article to be clicked on to view the full article.</w:t>
+        <w:t xml:space="preserve">Retrieve the Article data from the Drupal website, render the title, summary and read time of each in a collection page with pagination. </w:t>
+      </w:r>
+      <w:r>
+        <w:t>Ensure</w:t>
+      </w:r>
+      <w:r>
+        <w:t xml:space="preserve"> each article </w:t>
+      </w:r>
+      <w:r>
+        <w:t>can</w:t>
+      </w:r>
+      <w:r>
+        <w:t xml:space="preserve"> be clicked on to view the full article.</w:t>
       </w:r>
     </w:p>
     <w:p/>

</xml_diff>